<commit_message>
Update new version: Improved placeholder handling
</commit_message>
<xml_diff>
--- a/test/template.docx
+++ b/test/template.docx
@@ -15,25 +15,99 @@
     </w:p>
     <w:p>
       <w:r>
+        <w:t>A</w:t>
+      </w:r>
+      <w:r>
+        <w:t>sdasdasd</w:t>
+      </w:r>
+    </w:p>
+    <w:p>
+      <w:r>
+        <w:t>a{excel_attachment} b</w:t>
+      </w:r>
+    </w:p>
+    <w:p/>
+    <w:p>
+      <w:r>
+        <w:t>cc</w:t>
+      </w:r>
+      <w:r>
         <w:rPr>
           <w:rFonts w:hint="eastAsia"/>
         </w:rPr>
-        <w:t>{excel_attachment}</w:t>
-      </w:r>
-    </w:p>
-    <w:p>
-      <w:pPr>
+        <w:t>{w</w:t>
+      </w:r>
+      <w:r>
+        <w:rPr>
+          <w:rFonts w:hint="eastAsia"/>
+          <w:color w:val="FF0000"/>
+        </w:rPr>
+        <w:t>or</w:t>
+      </w:r>
+      <w:r>
         <w:rPr>
           <w:rFonts w:hint="eastAsia"/>
         </w:rPr>
-      </w:pPr>
+        <w:t>d_atta</w:t>
+      </w:r>
+      <w:r>
+        <w:rPr>
+          <w:rFonts w:hint="eastAsia"/>
+          <w:sz w:val="24"/>
+          <w:szCs w:val="24"/>
+        </w:rPr>
+        <w:t>chm</w:t>
+      </w:r>
       <w:r>
         <w:rPr>
           <w:rFonts w:hint="eastAsia"/>
         </w:rPr>
-        <w:t>{word_attachment}</w:t>
+        <w:t>ent}</w:t>
+      </w:r>
+      <w:r>
+        <w:t xml:space="preserve"> </w:t>
+      </w:r>
+      <w:r>
+        <w:t>dd</w:t>
+      </w:r>
+      <w:r>
+        <w:t xml:space="preserve">  </w:t>
       </w:r>
     </w:p>
+    <w:p/>
+    <w:p>
+      <w:r>
+        <w:rPr>
+          <w:rFonts w:hint="eastAsia"/>
+        </w:rPr>
+        <w:t>e</w:t>
+      </w:r>
+      <w:r>
+        <w:rPr>
+          <w:rFonts w:hint="eastAsia"/>
+        </w:rPr>
+        <w:t>{</w:t>
+      </w:r>
+      <w:r>
+        <w:t>excel_attachment</w:t>
+      </w:r>
+      <w:r>
+        <w:t>_2</w:t>
+      </w:r>
+      <w:r>
+        <w:t xml:space="preserve">} </w:t>
+      </w:r>
+      <w:r>
+        <w:rPr>
+          <w:rFonts w:hint="eastAsia"/>
+        </w:rPr>
+        <w:t>f</w:t>
+      </w:r>
+      <w:r>
+        <w:t>f</w:t>
+      </w:r>
+    </w:p>
+    <w:p/>
     <w:sectPr>
       <w:pgSz w:w="11906" w:h="16838"/>
       <w:pgMar w:top="1440" w:right="1800" w:bottom="1440" w:left="1800" w:header="851" w:footer="992" w:gutter="0"/>
@@ -439,6 +513,7 @@
   <w:style w:type="paragraph" w:default="1" w:styleId="a">
     <w:name w:val="Normal"/>
     <w:qFormat/>
+    <w:rsid w:val="00D51BF4"/>
     <w:pPr>
       <w:widowControl w:val="0"/>
       <w:jc w:val="both"/>

</xml_diff>